<commit_message>
generate chart for comparision and docs updated
</commit_message>
<xml_diff>
--- a/Docs/Dokumentacja projektu.docx
+++ b/Docs/Dokumentacja projektu.docx
@@ -2101,34 +2101,13 @@
       </w:pPr>
       <w:bookmarkStart w:id="9" w:name="_Toc410489319"/>
       <w:r>
-        <w:t xml:space="preserve">Operacja krzyżowania – </w:t>
-      </w:r>
-      <w:proofErr w:type="spellStart"/>
-      <w:r>
-        <w:t>Crossover</w:t>
+        <w:t>Operacja krzyżowania – Crossover</w:t>
       </w:r>
       <w:bookmarkEnd w:id="9"/>
-      <w:proofErr w:type="spellEnd"/>
-    </w:p>
-    <w:p>
-      <w:r>
-        <w:t xml:space="preserve">Zastosowana została standardowa operacja krzyżowania dla klasycznego algorytmu genetycznego. </w:t>
-      </w:r>
-      <w:proofErr w:type="spellStart"/>
-      <w:r>
-        <w:t>Tzn</w:t>
-      </w:r>
-      <w:proofErr w:type="spellEnd"/>
-      <w:r>
-        <w:t xml:space="preserve"> podczas krzyżowania następuje losowanie indeksu i złączenie dwóch wektorów na tym indeksie. </w:t>
-      </w:r>
-      <w:proofErr w:type="spellStart"/>
-      <w:r>
-        <w:t>Tzn</w:t>
-      </w:r>
-      <w:proofErr w:type="spellEnd"/>
-      <w:r>
-        <w:t xml:space="preserve"> dostajemy dwa nowe wektory będące dziećmi poprzednich, mające jedną część jednego i drugą drugiego wektora.</w:t>
+    </w:p>
+    <w:p>
+      <w:r>
+        <w:t>Zastosowana została standardowa operacja krzyżowania dla klasycznego algorytmu genetycznego. Tzn podczas krzyżowania następuje losowanie indeksu i złączenie dwóch wektorów na tym indeksie. Tzn dostajemy dwa nowe wektory będące dziećmi poprzednich, mające jedną część jednego i drugą drugiego wektora.</w:t>
       </w:r>
     </w:p>
     <w:p/>
@@ -2142,14 +2121,9 @@
       </w:pPr>
       <w:bookmarkStart w:id="10" w:name="_Toc410489320"/>
       <w:r>
-        <w:t xml:space="preserve">Operacja mutacji – </w:t>
-      </w:r>
-      <w:proofErr w:type="spellStart"/>
-      <w:r>
-        <w:t>Mutation</w:t>
+        <w:t>Operacja mutacji – Mutation</w:t>
       </w:r>
       <w:bookmarkEnd w:id="10"/>
-      <w:proofErr w:type="spellEnd"/>
     </w:p>
     <w:p>
       <w:r>
@@ -2272,7 +2246,262 @@
         <w:t xml:space="preserve"> to temperatura początkowa. </w:t>
       </w:r>
     </w:p>
-    <w:p>
+    <w:p/>
+    <w:p>
+      <w:pPr>
+        <w:pStyle w:val="Nagwek1"/>
+        <w:numPr>
+          <w:ilvl w:val="0"/>
+          <w:numId w:val="1"/>
+        </w:numPr>
+      </w:pPr>
+      <w:r>
+        <w:lastRenderedPageBreak/>
+        <w:t>Wykresy i wnioski</w:t>
+      </w:r>
+    </w:p>
+    <w:p>
+      <w:pPr>
+        <w:pStyle w:val="Nagwek2"/>
+        <w:numPr>
+          <w:ilvl w:val="1"/>
+          <w:numId w:val="1"/>
+        </w:numPr>
+      </w:pPr>
+      <w:r>
+        <w:t>Zależność wydajności algorytmów od szansy na mutacje i wielkości populacji</w:t>
+      </w:r>
+    </w:p>
+    <w:p>
+      <w:r>
+        <w:rPr>
+          <w:noProof/>
+          <w:lang w:eastAsia="pl-PL"/>
+        </w:rPr>
+        <w:drawing>
+          <wp:inline distT="0" distB="0" distL="0" distR="0" wp14:anchorId="377D98FC" wp14:editId="0BC68432">
+            <wp:extent cx="6153150" cy="3848100"/>
+            <wp:effectExtent l="0" t="0" r="0" b="0"/>
+            <wp:docPr id="10" name="Obraz 10" descr="C:\Users\kelu\Desktop\genetic1.png"/>
+            <wp:cNvGraphicFramePr>
+              <a:graphicFrameLocks xmlns:a="http://schemas.openxmlformats.org/drawingml/2006/main" noChangeAspect="1"/>
+            </wp:cNvGraphicFramePr>
+            <a:graphic xmlns:a="http://schemas.openxmlformats.org/drawingml/2006/main">
+              <a:graphicData uri="http://schemas.openxmlformats.org/drawingml/2006/picture">
+                <pic:pic xmlns:pic="http://schemas.openxmlformats.org/drawingml/2006/picture">
+                  <pic:nvPicPr>
+                    <pic:cNvPr id="0" name="Picture 4" descr="C:\Users\kelu\Desktop\genetic1.png"/>
+                    <pic:cNvPicPr>
+                      <a:picLocks noChangeAspect="1" noChangeArrowheads="1"/>
+                    </pic:cNvPicPr>
+                  </pic:nvPicPr>
+                  <pic:blipFill>
+                    <a:blip r:embed="rId15">
+                      <a:extLst>
+                        <a:ext uri="{28A0092B-C50C-407E-A947-70E740481C1C}">
+                          <a14:useLocalDpi xmlns:a14="http://schemas.microsoft.com/office/drawing/2010/main" val="0"/>
+                        </a:ext>
+                      </a:extLst>
+                    </a:blip>
+                    <a:srcRect/>
+                    <a:stretch>
+                      <a:fillRect/>
+                    </a:stretch>
+                  </pic:blipFill>
+                  <pic:spPr bwMode="auto">
+                    <a:xfrm>
+                      <a:off x="0" y="0"/>
+                      <a:ext cx="6153150" cy="3848100"/>
+                    </a:xfrm>
+                    <a:prstGeom prst="rect">
+                      <a:avLst/>
+                    </a:prstGeom>
+                    <a:noFill/>
+                    <a:ln>
+                      <a:noFill/>
+                    </a:ln>
+                  </pic:spPr>
+                </pic:pic>
+              </a:graphicData>
+            </a:graphic>
+          </wp:inline>
+        </w:drawing>
+      </w:r>
+      <w:r>
+        <w:rPr>
+          <w:noProof/>
+          <w:lang w:eastAsia="pl-PL"/>
+        </w:rPr>
+        <w:drawing>
+          <wp:inline distT="0" distB="0" distL="0" distR="0" wp14:anchorId="6862C44D" wp14:editId="41276233">
+            <wp:extent cx="6724650" cy="3441625"/>
+            <wp:effectExtent l="0" t="0" r="0" b="6985"/>
+            <wp:docPr id="9" name="Obraz 9" descr="C:\Users\kelu\Desktop\annealing1.png"/>
+            <wp:cNvGraphicFramePr>
+              <a:graphicFrameLocks xmlns:a="http://schemas.openxmlformats.org/drawingml/2006/main" noChangeAspect="1"/>
+            </wp:cNvGraphicFramePr>
+            <a:graphic xmlns:a="http://schemas.openxmlformats.org/drawingml/2006/main">
+              <a:graphicData uri="http://schemas.openxmlformats.org/drawingml/2006/picture">
+                <pic:pic xmlns:pic="http://schemas.openxmlformats.org/drawingml/2006/picture">
+                  <pic:nvPicPr>
+                    <pic:cNvPr id="0" name="Picture 3" descr="C:\Users\kelu\Desktop\annealing1.png"/>
+                    <pic:cNvPicPr>
+                      <a:picLocks noChangeAspect="1" noChangeArrowheads="1"/>
+                    </pic:cNvPicPr>
+                  </pic:nvPicPr>
+                  <pic:blipFill>
+                    <a:blip r:embed="rId16">
+                      <a:extLst>
+                        <a:ext uri="{28A0092B-C50C-407E-A947-70E740481C1C}">
+                          <a14:useLocalDpi xmlns:a14="http://schemas.microsoft.com/office/drawing/2010/main" val="0"/>
+                        </a:ext>
+                      </a:extLst>
+                    </a:blip>
+                    <a:srcRect/>
+                    <a:stretch>
+                      <a:fillRect/>
+                    </a:stretch>
+                  </pic:blipFill>
+                  <pic:spPr bwMode="auto">
+                    <a:xfrm>
+                      <a:off x="0" y="0"/>
+                      <a:ext cx="6738648" cy="3448789"/>
+                    </a:xfrm>
+                    <a:prstGeom prst="rect">
+                      <a:avLst/>
+                    </a:prstGeom>
+                    <a:noFill/>
+                    <a:ln>
+                      <a:noFill/>
+                    </a:ln>
+                  </pic:spPr>
+                </pic:pic>
+              </a:graphicData>
+            </a:graphic>
+          </wp:inline>
+        </w:drawing>
+      </w:r>
+    </w:p>
+    <w:p/>
+    <w:p>
+      <w:r>
+        <w:t>Jak widać, zmiana szansy na mutacje i rozmiar populacji nie miały w zasadzie żadnego</w:t>
+      </w:r>
+      <w:r>
+        <w:t xml:space="preserve"> wpływu na wydajność algorytmu. Uzyskane wyniki nie różnią się od siebie, a wręcz widać pewien schemat w jaki się one układają i tworzą pewnego rodzaju płaszczyznę. </w:t>
+      </w:r>
+      <w:r>
+        <w:t>Tylko w przypadku algorytmu genetycznego udało się uzyskać lepsze wyniki przy bardzo wysokiej szansie na mutacje i niewielkiej populacji. Jednak mogło być to spowodowane zwykłym przypadkiem.</w:t>
+      </w:r>
+    </w:p>
+    <w:p>
+      <w:r>
+        <w:br w:type="page"/>
+      </w:r>
+    </w:p>
+    <w:p>
+      <w:pPr>
+        <w:pStyle w:val="Nagwek2"/>
+        <w:numPr>
+          <w:ilvl w:val="1"/>
+          <w:numId w:val="1"/>
+        </w:numPr>
+      </w:pPr>
+      <w:r>
+        <w:lastRenderedPageBreak/>
+        <w:t>Wykresy wydajności algorytmu w zależności od wielkości badanego problemu</w:t>
+      </w:r>
+    </w:p>
+    <w:p/>
+    <w:p>
+      <w:r>
+        <w:rPr>
+          <w:noProof/>
+          <w:lang w:eastAsia="pl-PL"/>
+        </w:rPr>
+        <w:drawing>
+          <wp:inline distT="0" distB="0" distL="0" distR="0" wp14:anchorId="28C0C6EF" wp14:editId="57B224E7">
+            <wp:extent cx="5895975" cy="3800475"/>
+            <wp:effectExtent l="0" t="0" r="9525" b="9525"/>
+            <wp:docPr id="11" name="Obraz 11" descr="C:\Users\kelu\Desktop\porownanie.png"/>
+            <wp:cNvGraphicFramePr>
+              <a:graphicFrameLocks xmlns:a="http://schemas.openxmlformats.org/drawingml/2006/main" noChangeAspect="1"/>
+            </wp:cNvGraphicFramePr>
+            <a:graphic xmlns:a="http://schemas.openxmlformats.org/drawingml/2006/main">
+              <a:graphicData uri="http://schemas.openxmlformats.org/drawingml/2006/picture">
+                <pic:pic xmlns:pic="http://schemas.openxmlformats.org/drawingml/2006/picture">
+                  <pic:nvPicPr>
+                    <pic:cNvPr id="0" name="Picture 5" descr="C:\Users\kelu\Desktop\porownanie.png"/>
+                    <pic:cNvPicPr>
+                      <a:picLocks noChangeAspect="1" noChangeArrowheads="1"/>
+                    </pic:cNvPicPr>
+                  </pic:nvPicPr>
+                  <pic:blipFill>
+                    <a:blip r:embed="rId17">
+                      <a:extLst>
+                        <a:ext uri="{28A0092B-C50C-407E-A947-70E740481C1C}">
+                          <a14:useLocalDpi xmlns:a14="http://schemas.microsoft.com/office/drawing/2010/main" val="0"/>
+                        </a:ext>
+                      </a:extLst>
+                    </a:blip>
+                    <a:srcRect/>
+                    <a:stretch>
+                      <a:fillRect/>
+                    </a:stretch>
+                  </pic:blipFill>
+                  <pic:spPr bwMode="auto">
+                    <a:xfrm>
+                      <a:off x="0" y="0"/>
+                      <a:ext cx="5895975" cy="3800475"/>
+                    </a:xfrm>
+                    <a:prstGeom prst="rect">
+                      <a:avLst/>
+                    </a:prstGeom>
+                    <a:noFill/>
+                    <a:ln>
+                      <a:noFill/>
+                    </a:ln>
+                  </pic:spPr>
+                </pic:pic>
+              </a:graphicData>
+            </a:graphic>
+          </wp:inline>
+        </w:drawing>
+      </w:r>
+    </w:p>
+    <w:p>
+      <w:r>
+        <w:t>Jak widać z wykresu, algorytm genetyczny zachował się dużo wydajniej od symulowanego wyżarzania. W podobnym czasie osiągał dużo lepsze wyniki od wyżarzania. Nie oznacza to oczywiście, że wyżarzanie było kompletnie bezużyteczne – nadal potrafiło wskazać wyniki które być może w pewnych warunkach byłyby zadowalające. Jednak zaprezentowana implementacja algorytmu genetycznego sprawdziła się dużo bardziej.</w:t>
+      </w:r>
+    </w:p>
+    <w:p/>
+    <w:p>
+      <w:pPr>
+        <w:pStyle w:val="Nagwek2"/>
+        <w:numPr>
+          <w:ilvl w:val="1"/>
+          <w:numId w:val="1"/>
+        </w:numPr>
+      </w:pPr>
+      <w:r>
+        <w:t xml:space="preserve">Wnioski </w:t>
+      </w:r>
+    </w:p>
+    <w:p>
+      <w:r>
+        <w:t xml:space="preserve">Jak zauważono w poprzednim punkcie, algorytm genetyczny zachowuje się dużo wydajniej dla badanego problemu. Okazało się, że manewrowanie parametrami sterującymi nie miało większego wpływu na wydajność algorytmu. Oczywiście przy większych populacjach długość wykonywania się algorytmu drastycznie wzrastała, ale nie przeniosło się to wcale na dużo lepsze wyniki niż w przypadku mniejszych populacji. </w:t>
+      </w:r>
+    </w:p>
+    <w:p>
+      <w:r>
+        <w:t xml:space="preserve">W związku z powyższym ciężko ustalić jest </w:t>
+      </w:r>
+      <w:r>
+        <w:t xml:space="preserve">jednoznacznie </w:t>
+      </w:r>
+      <w:r>
+        <w:t xml:space="preserve">jakieś optymalne parametry do sterowania algorytmami. </w:t>
+      </w:r>
       <w:bookmarkStart w:id="13" w:name="_GoBack"/>
       <w:bookmarkEnd w:id="13"/>
     </w:p>
@@ -3463,7 +3692,7 @@
 </file>
 
 <file path=customXml/itemProps1.xml><?xml version="1.0" encoding="utf-8"?>
-<ds:datastoreItem xmlns:ds="http://schemas.openxmlformats.org/officeDocument/2006/customXml" ds:itemID="{60FF8C64-270F-42EC-B812-7F5FCF0DD685}">
+<ds:datastoreItem xmlns:ds="http://schemas.openxmlformats.org/officeDocument/2006/customXml" ds:itemID="{43521DFF-A830-4ACB-BC15-BB0DF021998E}">
   <ds:schemaRefs>
     <ds:schemaRef ds:uri="http://schemas.openxmlformats.org/officeDocument/2006/bibliography"/>
   </ds:schemaRefs>

</xml_diff>

<commit_message>
last changes in docs
</commit_message>
<xml_diff>
--- a/Docs/Dokumentacja projektu.docx
+++ b/Docs/Dokumentacja projektu.docx
@@ -46,7 +46,7 @@
         </w:rPr>
         <w:t xml:space="preserve">Źródła: </w:t>
       </w:r>
-      <w:hyperlink r:id="rId6" w:history="1">
+      <w:hyperlink r:id="rId8" w:history="1">
         <w:r>
           <w:rPr>
             <w:rStyle w:val="Hipercze"/>
@@ -105,7 +105,9 @@
               <w:tab w:val="right" w:leader="dot" w:pos="10456"/>
             </w:tabs>
             <w:rPr>
+              <w:rFonts w:eastAsiaTheme="minorEastAsia"/>
               <w:noProof/>
+              <w:lang w:eastAsia="pl-PL"/>
             </w:rPr>
           </w:pPr>
           <w:r>
@@ -117,17 +119,152 @@
           <w:r>
             <w:fldChar w:fldCharType="separate"/>
           </w:r>
-          <w:hyperlink w:anchor="_Toc410489310" w:history="1">
+          <w:bookmarkStart w:id="0" w:name="_GoBack"/>
+          <w:bookmarkEnd w:id="0"/>
+          <w:r>
+            <w:rPr>
+              <w:rStyle w:val="Hipercze"/>
+              <w:noProof/>
+            </w:rPr>
+            <w:fldChar w:fldCharType="begin"/>
+          </w:r>
+          <w:r>
+            <w:rPr>
+              <w:rStyle w:val="Hipercze"/>
+              <w:noProof/>
+            </w:rPr>
+            <w:instrText xml:space="preserve"> </w:instrText>
+          </w:r>
+          <w:r>
+            <w:rPr>
+              <w:noProof/>
+            </w:rPr>
+            <w:instrText>HYPERLINK \l "_Toc410509894"</w:instrText>
+          </w:r>
+          <w:r>
+            <w:rPr>
+              <w:rStyle w:val="Hipercze"/>
+              <w:noProof/>
+            </w:rPr>
+            <w:instrText xml:space="preserve"> </w:instrText>
+          </w:r>
+          <w:r>
+            <w:rPr>
+              <w:rStyle w:val="Hipercze"/>
+              <w:noProof/>
+            </w:rPr>
+          </w:r>
+          <w:r>
+            <w:rPr>
+              <w:rStyle w:val="Hipercze"/>
+              <w:noProof/>
+            </w:rPr>
+            <w:fldChar w:fldCharType="separate"/>
+          </w:r>
+          <w:r>
+            <w:rPr>
+              <w:rStyle w:val="Hipercze"/>
+              <w:noProof/>
+            </w:rPr>
+            <w:t>1.</w:t>
+          </w:r>
+          <w:r>
+            <w:rPr>
+              <w:rFonts w:eastAsiaTheme="minorEastAsia"/>
+              <w:noProof/>
+              <w:lang w:eastAsia="pl-PL"/>
+            </w:rPr>
+            <w:tab/>
+          </w:r>
+          <w:r>
+            <w:rPr>
+              <w:rStyle w:val="Hipercze"/>
+              <w:noProof/>
+            </w:rPr>
+            <w:t>Krótki opis rozważanego problemu</w:t>
+          </w:r>
+          <w:r>
+            <w:rPr>
+              <w:noProof/>
+              <w:webHidden/>
+            </w:rPr>
+            <w:tab/>
+          </w:r>
+          <w:r>
+            <w:rPr>
+              <w:noProof/>
+              <w:webHidden/>
+            </w:rPr>
+            <w:fldChar w:fldCharType="begin"/>
+          </w:r>
+          <w:r>
+            <w:rPr>
+              <w:noProof/>
+              <w:webHidden/>
+            </w:rPr>
+            <w:instrText xml:space="preserve"> PAGEREF _Toc410509894 \h </w:instrText>
+          </w:r>
+          <w:r>
+            <w:rPr>
+              <w:noProof/>
+              <w:webHidden/>
+            </w:rPr>
+          </w:r>
+          <w:r>
+            <w:rPr>
+              <w:noProof/>
+              <w:webHidden/>
+            </w:rPr>
+            <w:fldChar w:fldCharType="separate"/>
+          </w:r>
+          <w:r>
+            <w:rPr>
+              <w:noProof/>
+              <w:webHidden/>
+            </w:rPr>
+            <w:t>3</w:t>
+          </w:r>
+          <w:r>
+            <w:rPr>
+              <w:noProof/>
+              <w:webHidden/>
+            </w:rPr>
+            <w:fldChar w:fldCharType="end"/>
+          </w:r>
+          <w:r>
+            <w:rPr>
+              <w:rStyle w:val="Hipercze"/>
+              <w:noProof/>
+            </w:rPr>
+            <w:fldChar w:fldCharType="end"/>
+          </w:r>
+        </w:p>
+        <w:p>
+          <w:pPr>
+            <w:pStyle w:val="Spistreci1"/>
+            <w:tabs>
+              <w:tab w:val="left" w:pos="440"/>
+              <w:tab w:val="right" w:leader="dot" w:pos="10456"/>
+            </w:tabs>
+            <w:rPr>
+              <w:rFonts w:eastAsiaTheme="minorEastAsia"/>
+              <w:noProof/>
+              <w:lang w:eastAsia="pl-PL"/>
+            </w:rPr>
+          </w:pPr>
+          <w:hyperlink w:anchor="_Toc410509895" w:history="1">
             <w:r>
               <w:rPr>
                 <w:rStyle w:val="Hipercze"/>
                 <w:noProof/>
               </w:rPr>
-              <w:t>1.</w:t>
-            </w:r>
-            <w:r>
-              <w:rPr>
-                <w:noProof/>
+              <w:t>2.</w:t>
+            </w:r>
+            <w:r>
+              <w:rPr>
+                <w:rFonts w:eastAsiaTheme="minorEastAsia"/>
+                <w:noProof/>
+                <w:lang w:eastAsia="pl-PL"/>
               </w:rPr>
               <w:tab/>
             </w:r>
@@ -136,7 +273,7 @@
                 <w:rStyle w:val="Hipercze"/>
                 <w:noProof/>
               </w:rPr>
-              <w:t>Krótki opis rozważanego problemu</w:t>
+              <w:t>Opis rozwiązań technicznych</w:t>
             </w:r>
             <w:r>
               <w:rPr>
@@ -157,7 +294,7 @@
                 <w:noProof/>
                 <w:webHidden/>
               </w:rPr>
-              <w:instrText xml:space="preserve"> PAGEREF _Toc410489310 \h </w:instrText>
+              <w:instrText xml:space="preserve"> PAGEREF _Toc410509895 \h </w:instrText>
             </w:r>
             <w:r>
               <w:rPr>
@@ -177,7 +314,351 @@
                 <w:noProof/>
                 <w:webHidden/>
               </w:rPr>
-              <w:t>3</w:t>
+              <w:t>4</w:t>
+            </w:r>
+            <w:r>
+              <w:rPr>
+                <w:noProof/>
+                <w:webHidden/>
+              </w:rPr>
+              <w:fldChar w:fldCharType="end"/>
+            </w:r>
+          </w:hyperlink>
+        </w:p>
+        <w:p>
+          <w:pPr>
+            <w:pStyle w:val="Spistreci2"/>
+            <w:tabs>
+              <w:tab w:val="left" w:pos="880"/>
+              <w:tab w:val="right" w:leader="dot" w:pos="10456"/>
+            </w:tabs>
+            <w:rPr>
+              <w:rFonts w:eastAsiaTheme="minorEastAsia"/>
+              <w:noProof/>
+              <w:lang w:eastAsia="pl-PL"/>
+            </w:rPr>
+          </w:pPr>
+          <w:hyperlink w:anchor="_Toc410509896" w:history="1">
+            <w:r>
+              <w:rPr>
+                <w:rStyle w:val="Hipercze"/>
+                <w:noProof/>
+              </w:rPr>
+              <w:t>2.1</w:t>
+            </w:r>
+            <w:r>
+              <w:rPr>
+                <w:rFonts w:eastAsiaTheme="minorEastAsia"/>
+                <w:noProof/>
+                <w:lang w:eastAsia="pl-PL"/>
+              </w:rPr>
+              <w:tab/>
+            </w:r>
+            <w:r>
+              <w:rPr>
+                <w:rStyle w:val="Hipercze"/>
+                <w:noProof/>
+              </w:rPr>
+              <w:t>Reprezentacja zbioru przedmiotów</w:t>
+            </w:r>
+            <w:r>
+              <w:rPr>
+                <w:noProof/>
+                <w:webHidden/>
+              </w:rPr>
+              <w:tab/>
+            </w:r>
+            <w:r>
+              <w:rPr>
+                <w:noProof/>
+                <w:webHidden/>
+              </w:rPr>
+              <w:fldChar w:fldCharType="begin"/>
+            </w:r>
+            <w:r>
+              <w:rPr>
+                <w:noProof/>
+                <w:webHidden/>
+              </w:rPr>
+              <w:instrText xml:space="preserve"> PAGEREF _Toc410509896 \h </w:instrText>
+            </w:r>
+            <w:r>
+              <w:rPr>
+                <w:noProof/>
+                <w:webHidden/>
+              </w:rPr>
+            </w:r>
+            <w:r>
+              <w:rPr>
+                <w:noProof/>
+                <w:webHidden/>
+              </w:rPr>
+              <w:fldChar w:fldCharType="separate"/>
+            </w:r>
+            <w:r>
+              <w:rPr>
+                <w:noProof/>
+                <w:webHidden/>
+              </w:rPr>
+              <w:t>4</w:t>
+            </w:r>
+            <w:r>
+              <w:rPr>
+                <w:noProof/>
+                <w:webHidden/>
+              </w:rPr>
+              <w:fldChar w:fldCharType="end"/>
+            </w:r>
+          </w:hyperlink>
+        </w:p>
+        <w:p>
+          <w:pPr>
+            <w:pStyle w:val="Spistreci2"/>
+            <w:tabs>
+              <w:tab w:val="left" w:pos="880"/>
+              <w:tab w:val="right" w:leader="dot" w:pos="10456"/>
+            </w:tabs>
+            <w:rPr>
+              <w:rFonts w:eastAsiaTheme="minorEastAsia"/>
+              <w:noProof/>
+              <w:lang w:eastAsia="pl-PL"/>
+            </w:rPr>
+          </w:pPr>
+          <w:hyperlink w:anchor="_Toc410509897" w:history="1">
+            <w:r>
+              <w:rPr>
+                <w:rStyle w:val="Hipercze"/>
+                <w:noProof/>
+              </w:rPr>
+              <w:t>2.2</w:t>
+            </w:r>
+            <w:r>
+              <w:rPr>
+                <w:rFonts w:eastAsiaTheme="minorEastAsia"/>
+                <w:noProof/>
+                <w:lang w:eastAsia="pl-PL"/>
+              </w:rPr>
+              <w:tab/>
+            </w:r>
+            <w:r>
+              <w:rPr>
+                <w:rStyle w:val="Hipercze"/>
+                <w:noProof/>
+              </w:rPr>
+              <w:t>Reprezentacja rozwiązań (Kodowanie rozwiązań w strukturze chromosomu)</w:t>
+            </w:r>
+            <w:r>
+              <w:rPr>
+                <w:noProof/>
+                <w:webHidden/>
+              </w:rPr>
+              <w:tab/>
+            </w:r>
+            <w:r>
+              <w:rPr>
+                <w:noProof/>
+                <w:webHidden/>
+              </w:rPr>
+              <w:fldChar w:fldCharType="begin"/>
+            </w:r>
+            <w:r>
+              <w:rPr>
+                <w:noProof/>
+                <w:webHidden/>
+              </w:rPr>
+              <w:instrText xml:space="preserve"> PAGEREF _Toc410509897 \h </w:instrText>
+            </w:r>
+            <w:r>
+              <w:rPr>
+                <w:noProof/>
+                <w:webHidden/>
+              </w:rPr>
+            </w:r>
+            <w:r>
+              <w:rPr>
+                <w:noProof/>
+                <w:webHidden/>
+              </w:rPr>
+              <w:fldChar w:fldCharType="separate"/>
+            </w:r>
+            <w:r>
+              <w:rPr>
+                <w:noProof/>
+                <w:webHidden/>
+              </w:rPr>
+              <w:t>4</w:t>
+            </w:r>
+            <w:r>
+              <w:rPr>
+                <w:noProof/>
+                <w:webHidden/>
+              </w:rPr>
+              <w:fldChar w:fldCharType="end"/>
+            </w:r>
+          </w:hyperlink>
+        </w:p>
+        <w:p>
+          <w:pPr>
+            <w:pStyle w:val="Spistreci2"/>
+            <w:tabs>
+              <w:tab w:val="left" w:pos="880"/>
+              <w:tab w:val="right" w:leader="dot" w:pos="10456"/>
+            </w:tabs>
+            <w:rPr>
+              <w:rFonts w:eastAsiaTheme="minorEastAsia"/>
+              <w:noProof/>
+              <w:lang w:eastAsia="pl-PL"/>
+            </w:rPr>
+          </w:pPr>
+          <w:hyperlink w:anchor="_Toc410509898" w:history="1">
+            <w:r>
+              <w:rPr>
+                <w:rStyle w:val="Hipercze"/>
+                <w:noProof/>
+              </w:rPr>
+              <w:t>2.3</w:t>
+            </w:r>
+            <w:r>
+              <w:rPr>
+                <w:rFonts w:eastAsiaTheme="minorEastAsia"/>
+                <w:noProof/>
+                <w:lang w:eastAsia="pl-PL"/>
+              </w:rPr>
+              <w:tab/>
+            </w:r>
+            <w:r>
+              <w:rPr>
+                <w:rStyle w:val="Hipercze"/>
+                <w:noProof/>
+              </w:rPr>
+              <w:t>Relacja sąsiedztwa</w:t>
+            </w:r>
+            <w:r>
+              <w:rPr>
+                <w:noProof/>
+                <w:webHidden/>
+              </w:rPr>
+              <w:tab/>
+            </w:r>
+            <w:r>
+              <w:rPr>
+                <w:noProof/>
+                <w:webHidden/>
+              </w:rPr>
+              <w:fldChar w:fldCharType="begin"/>
+            </w:r>
+            <w:r>
+              <w:rPr>
+                <w:noProof/>
+                <w:webHidden/>
+              </w:rPr>
+              <w:instrText xml:space="preserve"> PAGEREF _Toc410509898 \h </w:instrText>
+            </w:r>
+            <w:r>
+              <w:rPr>
+                <w:noProof/>
+                <w:webHidden/>
+              </w:rPr>
+            </w:r>
+            <w:r>
+              <w:rPr>
+                <w:noProof/>
+                <w:webHidden/>
+              </w:rPr>
+              <w:fldChar w:fldCharType="separate"/>
+            </w:r>
+            <w:r>
+              <w:rPr>
+                <w:noProof/>
+                <w:webHidden/>
+              </w:rPr>
+              <w:t>4</w:t>
+            </w:r>
+            <w:r>
+              <w:rPr>
+                <w:noProof/>
+                <w:webHidden/>
+              </w:rPr>
+              <w:fldChar w:fldCharType="end"/>
+            </w:r>
+          </w:hyperlink>
+        </w:p>
+        <w:p>
+          <w:pPr>
+            <w:pStyle w:val="Spistreci2"/>
+            <w:tabs>
+              <w:tab w:val="left" w:pos="880"/>
+              <w:tab w:val="right" w:leader="dot" w:pos="10456"/>
+            </w:tabs>
+            <w:rPr>
+              <w:rFonts w:eastAsiaTheme="minorEastAsia"/>
+              <w:noProof/>
+              <w:lang w:eastAsia="pl-PL"/>
+            </w:rPr>
+          </w:pPr>
+          <w:hyperlink w:anchor="_Toc410509899" w:history="1">
+            <w:r>
+              <w:rPr>
+                <w:rStyle w:val="Hipercze"/>
+                <w:noProof/>
+              </w:rPr>
+              <w:t>2.4</w:t>
+            </w:r>
+            <w:r>
+              <w:rPr>
+                <w:rFonts w:eastAsiaTheme="minorEastAsia"/>
+                <w:noProof/>
+                <w:lang w:eastAsia="pl-PL"/>
+              </w:rPr>
+              <w:tab/>
+            </w:r>
+            <w:r>
+              <w:rPr>
+                <w:rStyle w:val="Hipercze"/>
+                <w:noProof/>
+              </w:rPr>
+              <w:t>Dane testowe</w:t>
+            </w:r>
+            <w:r>
+              <w:rPr>
+                <w:noProof/>
+                <w:webHidden/>
+              </w:rPr>
+              <w:tab/>
+            </w:r>
+            <w:r>
+              <w:rPr>
+                <w:noProof/>
+                <w:webHidden/>
+              </w:rPr>
+              <w:fldChar w:fldCharType="begin"/>
+            </w:r>
+            <w:r>
+              <w:rPr>
+                <w:noProof/>
+                <w:webHidden/>
+              </w:rPr>
+              <w:instrText xml:space="preserve"> PAGEREF _Toc410509899 \h </w:instrText>
+            </w:r>
+            <w:r>
+              <w:rPr>
+                <w:noProof/>
+                <w:webHidden/>
+              </w:rPr>
+            </w:r>
+            <w:r>
+              <w:rPr>
+                <w:noProof/>
+                <w:webHidden/>
+              </w:rPr>
+              <w:fldChar w:fldCharType="separate"/>
+            </w:r>
+            <w:r>
+              <w:rPr>
+                <w:noProof/>
+                <w:webHidden/>
+              </w:rPr>
+              <w:t>4</w:t>
             </w:r>
             <w:r>
               <w:rPr>
@@ -196,20 +677,24 @@
               <w:tab w:val="right" w:leader="dot" w:pos="10456"/>
             </w:tabs>
             <w:rPr>
+              <w:rFonts w:eastAsiaTheme="minorEastAsia"/>
               <w:noProof/>
+              <w:lang w:eastAsia="pl-PL"/>
             </w:rPr>
           </w:pPr>
-          <w:hyperlink w:anchor="_Toc410489311" w:history="1">
+          <w:hyperlink w:anchor="_Toc410509900" w:history="1">
             <w:r>
               <w:rPr>
                 <w:rStyle w:val="Hipercze"/>
                 <w:noProof/>
               </w:rPr>
-              <w:t>2.</w:t>
-            </w:r>
-            <w:r>
-              <w:rPr>
-                <w:noProof/>
+              <w:t>3.</w:t>
+            </w:r>
+            <w:r>
+              <w:rPr>
+                <w:rFonts w:eastAsiaTheme="minorEastAsia"/>
+                <w:noProof/>
+                <w:lang w:eastAsia="pl-PL"/>
               </w:rPr>
               <w:tab/>
             </w:r>
@@ -218,7 +703,7 @@
                 <w:rStyle w:val="Hipercze"/>
                 <w:noProof/>
               </w:rPr>
-              <w:t>Opis rozwiązań technicznych</w:t>
+              <w:t>Opis rozwiązań zastosowanych w algorytmach</w:t>
             </w:r>
             <w:r>
               <w:rPr>
@@ -239,7 +724,7 @@
                 <w:noProof/>
                 <w:webHidden/>
               </w:rPr>
-              <w:instrText xml:space="preserve"> PAGEREF _Toc410489311 \h </w:instrText>
+              <w:instrText xml:space="preserve"> PAGEREF _Toc410509900 \h </w:instrText>
             </w:r>
             <w:r>
               <w:rPr>
@@ -259,7 +744,7 @@
                 <w:noProof/>
                 <w:webHidden/>
               </w:rPr>
-              <w:t>3</w:t>
+              <w:t>4</w:t>
             </w:r>
             <w:r>
               <w:rPr>
@@ -278,20 +763,24 @@
               <w:tab w:val="right" w:leader="dot" w:pos="10456"/>
             </w:tabs>
             <w:rPr>
+              <w:rFonts w:eastAsiaTheme="minorEastAsia"/>
               <w:noProof/>
+              <w:lang w:eastAsia="pl-PL"/>
             </w:rPr>
           </w:pPr>
-          <w:hyperlink w:anchor="_Toc410489312" w:history="1">
+          <w:hyperlink w:anchor="_Toc410509901" w:history="1">
             <w:r>
               <w:rPr>
                 <w:rStyle w:val="Hipercze"/>
                 <w:noProof/>
               </w:rPr>
-              <w:t>2.1</w:t>
-            </w:r>
-            <w:r>
-              <w:rPr>
-                <w:noProof/>
+              <w:t>3.1</w:t>
+            </w:r>
+            <w:r>
+              <w:rPr>
+                <w:rFonts w:eastAsiaTheme="minorEastAsia"/>
+                <w:noProof/>
+                <w:lang w:eastAsia="pl-PL"/>
               </w:rPr>
               <w:tab/>
             </w:r>
@@ -300,7 +789,7 @@
                 <w:rStyle w:val="Hipercze"/>
                 <w:noProof/>
               </w:rPr>
-              <w:t>Reprezentacja zbioru przedmiotów</w:t>
+              <w:t>Opis algorytmu genetycznego</w:t>
             </w:r>
             <w:r>
               <w:rPr>
@@ -321,7 +810,7 @@
                 <w:noProof/>
                 <w:webHidden/>
               </w:rPr>
-              <w:instrText xml:space="preserve"> PAGEREF _Toc410489312 \h </w:instrText>
+              <w:instrText xml:space="preserve"> PAGEREF _Toc410509901 \h </w:instrText>
             </w:r>
             <w:r>
               <w:rPr>
@@ -341,7 +830,7 @@
                 <w:noProof/>
                 <w:webHidden/>
               </w:rPr>
-              <w:t>3</w:t>
+              <w:t>4</w:t>
             </w:r>
             <w:r>
               <w:rPr>
@@ -360,20 +849,24 @@
               <w:tab w:val="right" w:leader="dot" w:pos="10456"/>
             </w:tabs>
             <w:rPr>
+              <w:rFonts w:eastAsiaTheme="minorEastAsia"/>
               <w:noProof/>
+              <w:lang w:eastAsia="pl-PL"/>
             </w:rPr>
           </w:pPr>
-          <w:hyperlink w:anchor="_Toc410489313" w:history="1">
+          <w:hyperlink w:anchor="_Toc410509902" w:history="1">
             <w:r>
               <w:rPr>
                 <w:rStyle w:val="Hipercze"/>
                 <w:noProof/>
               </w:rPr>
-              <w:t>2.2</w:t>
-            </w:r>
-            <w:r>
-              <w:rPr>
-                <w:noProof/>
+              <w:t>3.2</w:t>
+            </w:r>
+            <w:r>
+              <w:rPr>
+                <w:rFonts w:eastAsiaTheme="minorEastAsia"/>
+                <w:noProof/>
+                <w:lang w:eastAsia="pl-PL"/>
               </w:rPr>
               <w:tab/>
             </w:r>
@@ -382,7 +875,7 @@
                 <w:rStyle w:val="Hipercze"/>
                 <w:noProof/>
               </w:rPr>
-              <w:t>Reprezentacja rozwiązań (Kodowanie rozwiązań w strukturze chromosomu)</w:t>
+              <w:t>Opis algorytmu wyżarzania</w:t>
             </w:r>
             <w:r>
               <w:rPr>
@@ -403,7 +896,7 @@
                 <w:noProof/>
                 <w:webHidden/>
               </w:rPr>
-              <w:instrText xml:space="preserve"> PAGEREF _Toc410489313 \h </w:instrText>
+              <w:instrText xml:space="preserve"> PAGEREF _Toc410509902 \h </w:instrText>
             </w:r>
             <w:r>
               <w:rPr>
@@ -423,7 +916,7 @@
                 <w:noProof/>
                 <w:webHidden/>
               </w:rPr>
-              <w:t>3</w:t>
+              <w:t>5</w:t>
             </w:r>
             <w:r>
               <w:rPr>
@@ -442,20 +935,24 @@
               <w:tab w:val="right" w:leader="dot" w:pos="10456"/>
             </w:tabs>
             <w:rPr>
+              <w:rFonts w:eastAsiaTheme="minorEastAsia"/>
               <w:noProof/>
+              <w:lang w:eastAsia="pl-PL"/>
             </w:rPr>
           </w:pPr>
-          <w:hyperlink w:anchor="_Toc410489314" w:history="1">
+          <w:hyperlink w:anchor="_Toc410509903" w:history="1">
             <w:r>
               <w:rPr>
                 <w:rStyle w:val="Hipercze"/>
                 <w:noProof/>
               </w:rPr>
-              <w:t>2.3</w:t>
-            </w:r>
-            <w:r>
-              <w:rPr>
-                <w:noProof/>
+              <w:t>3.3</w:t>
+            </w:r>
+            <w:r>
+              <w:rPr>
+                <w:rFonts w:eastAsiaTheme="minorEastAsia"/>
+                <w:noProof/>
+                <w:lang w:eastAsia="pl-PL"/>
               </w:rPr>
               <w:tab/>
             </w:r>
@@ -464,7 +961,7 @@
                 <w:rStyle w:val="Hipercze"/>
                 <w:noProof/>
               </w:rPr>
-              <w:t>Relacja sąsiedztwa</w:t>
+              <w:t>Operacja krzyżowania – Crossover</w:t>
             </w:r>
             <w:r>
               <w:rPr>
@@ -485,7 +982,7 @@
                 <w:noProof/>
                 <w:webHidden/>
               </w:rPr>
-              <w:instrText xml:space="preserve"> PAGEREF _Toc410489314 \h </w:instrText>
+              <w:instrText xml:space="preserve"> PAGEREF _Toc410509903 \h </w:instrText>
             </w:r>
             <w:r>
               <w:rPr>
@@ -505,7 +1002,7 @@
                 <w:noProof/>
                 <w:webHidden/>
               </w:rPr>
-              <w:t>3</w:t>
+              <w:t>5</w:t>
             </w:r>
             <w:r>
               <w:rPr>
@@ -524,20 +1021,24 @@
               <w:tab w:val="right" w:leader="dot" w:pos="10456"/>
             </w:tabs>
             <w:rPr>
+              <w:rFonts w:eastAsiaTheme="minorEastAsia"/>
               <w:noProof/>
+              <w:lang w:eastAsia="pl-PL"/>
             </w:rPr>
           </w:pPr>
-          <w:hyperlink w:anchor="_Toc410489315" w:history="1">
+          <w:hyperlink w:anchor="_Toc410509904" w:history="1">
             <w:r>
               <w:rPr>
                 <w:rStyle w:val="Hipercze"/>
                 <w:noProof/>
               </w:rPr>
-              <w:t>2.4</w:t>
-            </w:r>
-            <w:r>
-              <w:rPr>
-                <w:noProof/>
+              <w:t>3.4</w:t>
+            </w:r>
+            <w:r>
+              <w:rPr>
+                <w:rFonts w:eastAsiaTheme="minorEastAsia"/>
+                <w:noProof/>
+                <w:lang w:eastAsia="pl-PL"/>
               </w:rPr>
               <w:tab/>
             </w:r>
@@ -546,7 +1047,7 @@
                 <w:rStyle w:val="Hipercze"/>
                 <w:noProof/>
               </w:rPr>
-              <w:t>Dane testowe</w:t>
+              <w:t>Operacja mutacji – Mutation</w:t>
             </w:r>
             <w:r>
               <w:rPr>
@@ -567,7 +1068,7 @@
                 <w:noProof/>
                 <w:webHidden/>
               </w:rPr>
-              <w:instrText xml:space="preserve"> PAGEREF _Toc410489315 \h </w:instrText>
+              <w:instrText xml:space="preserve"> PAGEREF _Toc410509904 \h </w:instrText>
             </w:r>
             <w:r>
               <w:rPr>
@@ -587,7 +1088,179 @@
                 <w:noProof/>
                 <w:webHidden/>
               </w:rPr>
-              <w:t>3</w:t>
+              <w:t>5</w:t>
+            </w:r>
+            <w:r>
+              <w:rPr>
+                <w:noProof/>
+                <w:webHidden/>
+              </w:rPr>
+              <w:fldChar w:fldCharType="end"/>
+            </w:r>
+          </w:hyperlink>
+        </w:p>
+        <w:p>
+          <w:pPr>
+            <w:pStyle w:val="Spistreci2"/>
+            <w:tabs>
+              <w:tab w:val="left" w:pos="880"/>
+              <w:tab w:val="right" w:leader="dot" w:pos="10456"/>
+            </w:tabs>
+            <w:rPr>
+              <w:rFonts w:eastAsiaTheme="minorEastAsia"/>
+              <w:noProof/>
+              <w:lang w:eastAsia="pl-PL"/>
+            </w:rPr>
+          </w:pPr>
+          <w:hyperlink w:anchor="_Toc410509905" w:history="1">
+            <w:r>
+              <w:rPr>
+                <w:rStyle w:val="Hipercze"/>
+                <w:noProof/>
+              </w:rPr>
+              <w:t>3.5</w:t>
+            </w:r>
+            <w:r>
+              <w:rPr>
+                <w:rFonts w:eastAsiaTheme="minorEastAsia"/>
+                <w:noProof/>
+                <w:lang w:eastAsia="pl-PL"/>
+              </w:rPr>
+              <w:tab/>
+            </w:r>
+            <w:r>
+              <w:rPr>
+                <w:rStyle w:val="Hipercze"/>
+                <w:noProof/>
+              </w:rPr>
+              <w:t>Metoda selekcji</w:t>
+            </w:r>
+            <w:r>
+              <w:rPr>
+                <w:noProof/>
+                <w:webHidden/>
+              </w:rPr>
+              <w:tab/>
+            </w:r>
+            <w:r>
+              <w:rPr>
+                <w:noProof/>
+                <w:webHidden/>
+              </w:rPr>
+              <w:fldChar w:fldCharType="begin"/>
+            </w:r>
+            <w:r>
+              <w:rPr>
+                <w:noProof/>
+                <w:webHidden/>
+              </w:rPr>
+              <w:instrText xml:space="preserve"> PAGEREF _Toc410509905 \h </w:instrText>
+            </w:r>
+            <w:r>
+              <w:rPr>
+                <w:noProof/>
+                <w:webHidden/>
+              </w:rPr>
+            </w:r>
+            <w:r>
+              <w:rPr>
+                <w:noProof/>
+                <w:webHidden/>
+              </w:rPr>
+              <w:fldChar w:fldCharType="separate"/>
+            </w:r>
+            <w:r>
+              <w:rPr>
+                <w:noProof/>
+                <w:webHidden/>
+              </w:rPr>
+              <w:t>5</w:t>
+            </w:r>
+            <w:r>
+              <w:rPr>
+                <w:noProof/>
+                <w:webHidden/>
+              </w:rPr>
+              <w:fldChar w:fldCharType="end"/>
+            </w:r>
+          </w:hyperlink>
+        </w:p>
+        <w:p>
+          <w:pPr>
+            <w:pStyle w:val="Spistreci2"/>
+            <w:tabs>
+              <w:tab w:val="left" w:pos="880"/>
+              <w:tab w:val="right" w:leader="dot" w:pos="10456"/>
+            </w:tabs>
+            <w:rPr>
+              <w:rFonts w:eastAsiaTheme="minorEastAsia"/>
+              <w:noProof/>
+              <w:lang w:eastAsia="pl-PL"/>
+            </w:rPr>
+          </w:pPr>
+          <w:hyperlink w:anchor="_Toc410509906" w:history="1">
+            <w:r>
+              <w:rPr>
+                <w:rStyle w:val="Hipercze"/>
+                <w:noProof/>
+              </w:rPr>
+              <w:t>3.6</w:t>
+            </w:r>
+            <w:r>
+              <w:rPr>
+                <w:rFonts w:eastAsiaTheme="minorEastAsia"/>
+                <w:noProof/>
+                <w:lang w:eastAsia="pl-PL"/>
+              </w:rPr>
+              <w:tab/>
+            </w:r>
+            <w:r>
+              <w:rPr>
+                <w:rStyle w:val="Hipercze"/>
+                <w:noProof/>
+              </w:rPr>
+              <w:t>Funkcja wyżarzania</w:t>
+            </w:r>
+            <w:r>
+              <w:rPr>
+                <w:noProof/>
+                <w:webHidden/>
+              </w:rPr>
+              <w:tab/>
+            </w:r>
+            <w:r>
+              <w:rPr>
+                <w:noProof/>
+                <w:webHidden/>
+              </w:rPr>
+              <w:fldChar w:fldCharType="begin"/>
+            </w:r>
+            <w:r>
+              <w:rPr>
+                <w:noProof/>
+                <w:webHidden/>
+              </w:rPr>
+              <w:instrText xml:space="preserve"> PAGEREF _Toc410509906 \h </w:instrText>
+            </w:r>
+            <w:r>
+              <w:rPr>
+                <w:noProof/>
+                <w:webHidden/>
+              </w:rPr>
+            </w:r>
+            <w:r>
+              <w:rPr>
+                <w:noProof/>
+                <w:webHidden/>
+              </w:rPr>
+              <w:fldChar w:fldCharType="separate"/>
+            </w:r>
+            <w:r>
+              <w:rPr>
+                <w:noProof/>
+                <w:webHidden/>
+              </w:rPr>
+              <w:t>5</w:t>
             </w:r>
             <w:r>
               <w:rPr>
@@ -606,20 +1279,24 @@
               <w:tab w:val="right" w:leader="dot" w:pos="10456"/>
             </w:tabs>
             <w:rPr>
+              <w:rFonts w:eastAsiaTheme="minorEastAsia"/>
               <w:noProof/>
+              <w:lang w:eastAsia="pl-PL"/>
             </w:rPr>
           </w:pPr>
-          <w:hyperlink w:anchor="_Toc410489316" w:history="1">
+          <w:hyperlink w:anchor="_Toc410509907" w:history="1">
             <w:r>
               <w:rPr>
                 <w:rStyle w:val="Hipercze"/>
                 <w:noProof/>
               </w:rPr>
-              <w:t>3.</w:t>
-            </w:r>
-            <w:r>
-              <w:rPr>
-                <w:noProof/>
+              <w:t>4.</w:t>
+            </w:r>
+            <w:r>
+              <w:rPr>
+                <w:rFonts w:eastAsiaTheme="minorEastAsia"/>
+                <w:noProof/>
+                <w:lang w:eastAsia="pl-PL"/>
               </w:rPr>
               <w:tab/>
             </w:r>
@@ -628,7 +1305,7 @@
                 <w:rStyle w:val="Hipercze"/>
                 <w:noProof/>
               </w:rPr>
-              <w:t>Opis rozwiązań zastosowanych w algorytmach</w:t>
+              <w:t>Wykresy i wnioski</w:t>
             </w:r>
             <w:r>
               <w:rPr>
@@ -649,7 +1326,7 @@
                 <w:noProof/>
                 <w:webHidden/>
               </w:rPr>
-              <w:instrText xml:space="preserve"> PAGEREF _Toc410489316 \h </w:instrText>
+              <w:instrText xml:space="preserve"> PAGEREF _Toc410509907 \h </w:instrText>
             </w:r>
             <w:r>
               <w:rPr>
@@ -669,7 +1346,7 @@
                 <w:noProof/>
                 <w:webHidden/>
               </w:rPr>
-              <w:t>4</w:t>
+              <w:t>6</w:t>
             </w:r>
             <w:r>
               <w:rPr>
@@ -688,20 +1365,24 @@
               <w:tab w:val="right" w:leader="dot" w:pos="10456"/>
             </w:tabs>
             <w:rPr>
+              <w:rFonts w:eastAsiaTheme="minorEastAsia"/>
               <w:noProof/>
+              <w:lang w:eastAsia="pl-PL"/>
             </w:rPr>
           </w:pPr>
-          <w:hyperlink w:anchor="_Toc410489317" w:history="1">
+          <w:hyperlink w:anchor="_Toc410509908" w:history="1">
             <w:r>
               <w:rPr>
                 <w:rStyle w:val="Hipercze"/>
                 <w:noProof/>
               </w:rPr>
-              <w:t>3.1</w:t>
-            </w:r>
-            <w:r>
-              <w:rPr>
-                <w:noProof/>
+              <w:t>4.1</w:t>
+            </w:r>
+            <w:r>
+              <w:rPr>
+                <w:rFonts w:eastAsiaTheme="minorEastAsia"/>
+                <w:noProof/>
+                <w:lang w:eastAsia="pl-PL"/>
               </w:rPr>
               <w:tab/>
             </w:r>
@@ -710,7 +1391,7 @@
                 <w:rStyle w:val="Hipercze"/>
                 <w:noProof/>
               </w:rPr>
-              <w:t>Opis algorytmu genetycznego</w:t>
+              <w:t>Zależność wydajności algorytmów od szansy na mutacje i wielkości populacji</w:t>
             </w:r>
             <w:r>
               <w:rPr>
@@ -731,7 +1412,7 @@
                 <w:noProof/>
                 <w:webHidden/>
               </w:rPr>
-              <w:instrText xml:space="preserve"> PAGEREF _Toc410489317 \h </w:instrText>
+              <w:instrText xml:space="preserve"> PAGEREF _Toc410509908 \h </w:instrText>
             </w:r>
             <w:r>
               <w:rPr>
@@ -751,7 +1432,7 @@
                 <w:noProof/>
                 <w:webHidden/>
               </w:rPr>
-              <w:t>4</w:t>
+              <w:t>6</w:t>
             </w:r>
             <w:r>
               <w:rPr>
@@ -770,20 +1451,24 @@
               <w:tab w:val="right" w:leader="dot" w:pos="10456"/>
             </w:tabs>
             <w:rPr>
+              <w:rFonts w:eastAsiaTheme="minorEastAsia"/>
               <w:noProof/>
+              <w:lang w:eastAsia="pl-PL"/>
             </w:rPr>
           </w:pPr>
-          <w:hyperlink w:anchor="_Toc410489318" w:history="1">
+          <w:hyperlink w:anchor="_Toc410509909" w:history="1">
             <w:r>
               <w:rPr>
                 <w:rStyle w:val="Hipercze"/>
                 <w:noProof/>
               </w:rPr>
-              <w:t>3.2</w:t>
-            </w:r>
-            <w:r>
-              <w:rPr>
-                <w:noProof/>
+              <w:t>4.2</w:t>
+            </w:r>
+            <w:r>
+              <w:rPr>
+                <w:rFonts w:eastAsiaTheme="minorEastAsia"/>
+                <w:noProof/>
+                <w:lang w:eastAsia="pl-PL"/>
               </w:rPr>
               <w:tab/>
             </w:r>
@@ -792,7 +1477,7 @@
                 <w:rStyle w:val="Hipercze"/>
                 <w:noProof/>
               </w:rPr>
-              <w:t>Opis algorytmu wyżarzania</w:t>
+              <w:t>Wykresy wydajności algorytmu w zależności od wielkości badanego problemu</w:t>
             </w:r>
             <w:r>
               <w:rPr>
@@ -813,7 +1498,7 @@
                 <w:noProof/>
                 <w:webHidden/>
               </w:rPr>
-              <w:instrText xml:space="preserve"> PAGEREF _Toc410489318 \h </w:instrText>
+              <w:instrText xml:space="preserve"> PAGEREF _Toc410509909 \h </w:instrText>
             </w:r>
             <w:r>
               <w:rPr>
@@ -833,7 +1518,7 @@
                 <w:noProof/>
                 <w:webHidden/>
               </w:rPr>
-              <w:t>4</w:t>
+              <w:t>7</w:t>
             </w:r>
             <w:r>
               <w:rPr>
@@ -852,20 +1537,24 @@
               <w:tab w:val="right" w:leader="dot" w:pos="10456"/>
             </w:tabs>
             <w:rPr>
+              <w:rFonts w:eastAsiaTheme="minorEastAsia"/>
               <w:noProof/>
+              <w:lang w:eastAsia="pl-PL"/>
             </w:rPr>
           </w:pPr>
-          <w:hyperlink w:anchor="_Toc410489319" w:history="1">
+          <w:hyperlink w:anchor="_Toc410509910" w:history="1">
             <w:r>
               <w:rPr>
                 <w:rStyle w:val="Hipercze"/>
                 <w:noProof/>
               </w:rPr>
-              <w:t>3.3</w:t>
-            </w:r>
-            <w:r>
-              <w:rPr>
-                <w:noProof/>
+              <w:t>4.3</w:t>
+            </w:r>
+            <w:r>
+              <w:rPr>
+                <w:rFonts w:eastAsiaTheme="minorEastAsia"/>
+                <w:noProof/>
+                <w:lang w:eastAsia="pl-PL"/>
               </w:rPr>
               <w:tab/>
             </w:r>
@@ -874,7 +1563,7 @@
                 <w:rStyle w:val="Hipercze"/>
                 <w:noProof/>
               </w:rPr>
-              <w:t>Operacja krzyżowania – Crossover</w:t>
+              <w:t>Wnioski</w:t>
             </w:r>
             <w:r>
               <w:rPr>
@@ -895,7 +1584,7 @@
                 <w:noProof/>
                 <w:webHidden/>
               </w:rPr>
-              <w:instrText xml:space="preserve"> PAGEREF _Toc410489319 \h </w:instrText>
+              <w:instrText xml:space="preserve"> PAGEREF _Toc410509910 \h </w:instrText>
             </w:r>
             <w:r>
               <w:rPr>
@@ -915,253 +1604,7 @@
                 <w:noProof/>
                 <w:webHidden/>
               </w:rPr>
-              <w:t>4</w:t>
-            </w:r>
-            <w:r>
-              <w:rPr>
-                <w:noProof/>
-                <w:webHidden/>
-              </w:rPr>
-              <w:fldChar w:fldCharType="end"/>
-            </w:r>
-          </w:hyperlink>
-        </w:p>
-        <w:p>
-          <w:pPr>
-            <w:pStyle w:val="Spistreci2"/>
-            <w:tabs>
-              <w:tab w:val="left" w:pos="880"/>
-              <w:tab w:val="right" w:leader="dot" w:pos="10456"/>
-            </w:tabs>
-            <w:rPr>
-              <w:noProof/>
-            </w:rPr>
-          </w:pPr>
-          <w:hyperlink w:anchor="_Toc410489320" w:history="1">
-            <w:r>
-              <w:rPr>
-                <w:rStyle w:val="Hipercze"/>
-                <w:noProof/>
-              </w:rPr>
-              <w:t>3.4</w:t>
-            </w:r>
-            <w:r>
-              <w:rPr>
-                <w:noProof/>
-              </w:rPr>
-              <w:tab/>
-            </w:r>
-            <w:r>
-              <w:rPr>
-                <w:rStyle w:val="Hipercze"/>
-                <w:noProof/>
-              </w:rPr>
-              <w:t>Operacja mutacji – Mutation</w:t>
-            </w:r>
-            <w:r>
-              <w:rPr>
-                <w:noProof/>
-                <w:webHidden/>
-              </w:rPr>
-              <w:tab/>
-            </w:r>
-            <w:r>
-              <w:rPr>
-                <w:noProof/>
-                <w:webHidden/>
-              </w:rPr>
-              <w:fldChar w:fldCharType="begin"/>
-            </w:r>
-            <w:r>
-              <w:rPr>
-                <w:noProof/>
-                <w:webHidden/>
-              </w:rPr>
-              <w:instrText xml:space="preserve"> PAGEREF _Toc410489320 \h </w:instrText>
-            </w:r>
-            <w:r>
-              <w:rPr>
-                <w:noProof/>
-                <w:webHidden/>
-              </w:rPr>
-            </w:r>
-            <w:r>
-              <w:rPr>
-                <w:noProof/>
-                <w:webHidden/>
-              </w:rPr>
-              <w:fldChar w:fldCharType="separate"/>
-            </w:r>
-            <w:r>
-              <w:rPr>
-                <w:noProof/>
-                <w:webHidden/>
-              </w:rPr>
-              <w:t>4</w:t>
-            </w:r>
-            <w:r>
-              <w:rPr>
-                <w:noProof/>
-                <w:webHidden/>
-              </w:rPr>
-              <w:fldChar w:fldCharType="end"/>
-            </w:r>
-          </w:hyperlink>
-        </w:p>
-        <w:p>
-          <w:pPr>
-            <w:pStyle w:val="Spistreci2"/>
-            <w:tabs>
-              <w:tab w:val="left" w:pos="880"/>
-              <w:tab w:val="right" w:leader="dot" w:pos="10456"/>
-            </w:tabs>
-            <w:rPr>
-              <w:noProof/>
-            </w:rPr>
-          </w:pPr>
-          <w:hyperlink w:anchor="_Toc410489321" w:history="1">
-            <w:r>
-              <w:rPr>
-                <w:rStyle w:val="Hipercze"/>
-                <w:noProof/>
-              </w:rPr>
-              <w:t>3.5</w:t>
-            </w:r>
-            <w:r>
-              <w:rPr>
-                <w:noProof/>
-              </w:rPr>
-              <w:tab/>
-            </w:r>
-            <w:r>
-              <w:rPr>
-                <w:rStyle w:val="Hipercze"/>
-                <w:noProof/>
-              </w:rPr>
-              <w:t>Metoda selekcji</w:t>
-            </w:r>
-            <w:r>
-              <w:rPr>
-                <w:noProof/>
-                <w:webHidden/>
-              </w:rPr>
-              <w:tab/>
-            </w:r>
-            <w:r>
-              <w:rPr>
-                <w:noProof/>
-                <w:webHidden/>
-              </w:rPr>
-              <w:fldChar w:fldCharType="begin"/>
-            </w:r>
-            <w:r>
-              <w:rPr>
-                <w:noProof/>
-                <w:webHidden/>
-              </w:rPr>
-              <w:instrText xml:space="preserve"> PAGEREF _Toc410489321 \h </w:instrText>
-            </w:r>
-            <w:r>
-              <w:rPr>
-                <w:noProof/>
-                <w:webHidden/>
-              </w:rPr>
-            </w:r>
-            <w:r>
-              <w:rPr>
-                <w:noProof/>
-                <w:webHidden/>
-              </w:rPr>
-              <w:fldChar w:fldCharType="separate"/>
-            </w:r>
-            <w:r>
-              <w:rPr>
-                <w:noProof/>
-                <w:webHidden/>
-              </w:rPr>
-              <w:t>4</w:t>
-            </w:r>
-            <w:r>
-              <w:rPr>
-                <w:noProof/>
-                <w:webHidden/>
-              </w:rPr>
-              <w:fldChar w:fldCharType="end"/>
-            </w:r>
-          </w:hyperlink>
-        </w:p>
-        <w:p>
-          <w:pPr>
-            <w:pStyle w:val="Spistreci2"/>
-            <w:tabs>
-              <w:tab w:val="left" w:pos="880"/>
-              <w:tab w:val="right" w:leader="dot" w:pos="10456"/>
-            </w:tabs>
-            <w:rPr>
-              <w:noProof/>
-            </w:rPr>
-          </w:pPr>
-          <w:hyperlink w:anchor="_Toc410489322" w:history="1">
-            <w:r>
-              <w:rPr>
-                <w:rStyle w:val="Hipercze"/>
-                <w:noProof/>
-              </w:rPr>
-              <w:t>3.6</w:t>
-            </w:r>
-            <w:r>
-              <w:rPr>
-                <w:noProof/>
-              </w:rPr>
-              <w:tab/>
-            </w:r>
-            <w:r>
-              <w:rPr>
-                <w:rStyle w:val="Hipercze"/>
-                <w:noProof/>
-              </w:rPr>
-              <w:t>Funkcja wyżarzania</w:t>
-            </w:r>
-            <w:r>
-              <w:rPr>
-                <w:noProof/>
-                <w:webHidden/>
-              </w:rPr>
-              <w:tab/>
-            </w:r>
-            <w:r>
-              <w:rPr>
-                <w:noProof/>
-                <w:webHidden/>
-              </w:rPr>
-              <w:fldChar w:fldCharType="begin"/>
-            </w:r>
-            <w:r>
-              <w:rPr>
-                <w:noProof/>
-                <w:webHidden/>
-              </w:rPr>
-              <w:instrText xml:space="preserve"> PAGEREF _Toc410489322 \h </w:instrText>
-            </w:r>
-            <w:r>
-              <w:rPr>
-                <w:noProof/>
-                <w:webHidden/>
-              </w:rPr>
-            </w:r>
-            <w:r>
-              <w:rPr>
-                <w:noProof/>
-                <w:webHidden/>
-              </w:rPr>
-              <w:fldChar w:fldCharType="separate"/>
-            </w:r>
-            <w:r>
-              <w:rPr>
-                <w:noProof/>
-                <w:webHidden/>
-              </w:rPr>
-              <w:t>4</w:t>
+              <w:t>7</w:t>
             </w:r>
             <w:r>
               <w:rPr>
@@ -1204,7 +1647,7 @@
           <w:numId w:val="1"/>
         </w:numPr>
       </w:pPr>
-      <w:bookmarkStart w:id="0" w:name="_Toc410489310"/>
+      <w:bookmarkStart w:id="1" w:name="_Toc410509894"/>
       <w:r>
         <w:lastRenderedPageBreak/>
         <w:t>Krótki opis roz</w:t>
@@ -1215,7 +1658,7 @@
       <w:r>
         <w:t xml:space="preserve"> problemu</w:t>
       </w:r>
-      <w:bookmarkEnd w:id="0"/>
+      <w:bookmarkEnd w:id="1"/>
     </w:p>
     <w:p/>
     <w:p>
@@ -1293,7 +1736,7 @@
                     </pic:cNvPicPr>
                   </pic:nvPicPr>
                   <pic:blipFill>
-                    <a:blip r:embed="rId7">
+                    <a:blip r:embed="rId9">
                       <a:extLst>
                         <a:ext uri="{28A0092B-C50C-407E-A947-70E740481C1C}">
                           <a14:useLocalDpi xmlns:a14="http://schemas.microsoft.com/office/drawing/2010/main" val="0"/>
@@ -1350,7 +1793,7 @@
                     </pic:cNvPicPr>
                   </pic:nvPicPr>
                   <pic:blipFill>
-                    <a:blip r:embed="rId8">
+                    <a:blip r:embed="rId10">
                       <a:extLst>
                         <a:ext uri="{28A0092B-C50C-407E-A947-70E740481C1C}">
                           <a14:useLocalDpi xmlns:a14="http://schemas.microsoft.com/office/drawing/2010/main" val="0"/>
@@ -1407,7 +1850,7 @@
                     </pic:cNvPicPr>
                   </pic:nvPicPr>
                   <pic:blipFill>
-                    <a:blip r:embed="rId9">
+                    <a:blip r:embed="rId11">
                       <a:extLst>
                         <a:ext uri="{28A0092B-C50C-407E-A947-70E740481C1C}">
                           <a14:useLocalDpi xmlns:a14="http://schemas.microsoft.com/office/drawing/2010/main" val="0"/>
@@ -1464,7 +1907,7 @@
                     </pic:cNvPicPr>
                   </pic:nvPicPr>
                   <pic:blipFill>
-                    <a:blip r:embed="rId10">
+                    <a:blip r:embed="rId12">
                       <a:extLst>
                         <a:ext uri="{28A0092B-C50C-407E-A947-70E740481C1C}">
                           <a14:useLocalDpi xmlns:a14="http://schemas.microsoft.com/office/drawing/2010/main" val="0"/>
@@ -1521,7 +1964,7 @@
                     </pic:cNvPicPr>
                   </pic:nvPicPr>
                   <pic:blipFill>
-                    <a:blip r:embed="rId11">
+                    <a:blip r:embed="rId13">
                       <a:extLst>
                         <a:ext uri="{28A0092B-C50C-407E-A947-70E740481C1C}">
                           <a14:useLocalDpi xmlns:a14="http://schemas.microsoft.com/office/drawing/2010/main" val="0"/>
@@ -1605,7 +2048,7 @@
                     </pic:cNvPicPr>
                   </pic:nvPicPr>
                   <pic:blipFill>
-                    <a:blip r:embed="rId12">
+                    <a:blip r:embed="rId14">
                       <a:extLst>
                         <a:ext uri="{28A0092B-C50C-407E-A947-70E740481C1C}">
                           <a14:useLocalDpi xmlns:a14="http://schemas.microsoft.com/office/drawing/2010/main" val="0"/>
@@ -1725,7 +2168,7 @@
                     </pic:cNvPicPr>
                   </pic:nvPicPr>
                   <pic:blipFill>
-                    <a:blip r:embed="rId13">
+                    <a:blip r:embed="rId15">
                       <a:extLst>
                         <a:ext uri="{28A0092B-C50C-407E-A947-70E740481C1C}">
                           <a14:useLocalDpi xmlns:a14="http://schemas.microsoft.com/office/drawing/2010/main" val="0"/>
@@ -1787,7 +2230,11 @@
         <w:t xml:space="preserve"> </w:t>
       </w:r>
     </w:p>
-    <w:p/>
+    <w:p>
+      <w:r>
+        <w:br w:type="page"/>
+      </w:r>
+    </w:p>
     <w:p>
       <w:pPr>
         <w:pStyle w:val="Nagwek1"/>
@@ -1796,11 +2243,12 @@
           <w:numId w:val="1"/>
         </w:numPr>
       </w:pPr>
-      <w:bookmarkStart w:id="1" w:name="_Toc410489311"/>
-      <w:r>
+      <w:bookmarkStart w:id="2" w:name="_Toc410509895"/>
+      <w:r>
+        <w:lastRenderedPageBreak/>
         <w:t>Opis rozwiązań technicznych</w:t>
       </w:r>
-      <w:bookmarkEnd w:id="1"/>
+      <w:bookmarkEnd w:id="2"/>
     </w:p>
     <w:p/>
     <w:p>
@@ -1811,11 +2259,11 @@
           <w:numId w:val="1"/>
         </w:numPr>
       </w:pPr>
-      <w:bookmarkStart w:id="2" w:name="_Toc410489312"/>
+      <w:bookmarkStart w:id="3" w:name="_Toc410509896"/>
       <w:r>
         <w:t>Reprezentacja zbioru przedmiotów</w:t>
       </w:r>
-      <w:bookmarkEnd w:id="2"/>
+      <w:bookmarkEnd w:id="3"/>
     </w:p>
     <w:p>
       <w:r>
@@ -1831,14 +2279,14 @@
           <w:numId w:val="1"/>
         </w:numPr>
       </w:pPr>
-      <w:bookmarkStart w:id="3" w:name="_Toc410489313"/>
+      <w:bookmarkStart w:id="4" w:name="_Toc410509897"/>
       <w:r>
         <w:t>Reprezentacja rozwiązań</w:t>
       </w:r>
       <w:r>
         <w:t xml:space="preserve"> (Kodowanie rozwiązań w strukturze chromosomu)</w:t>
       </w:r>
-      <w:bookmarkEnd w:id="3"/>
+      <w:bookmarkEnd w:id="4"/>
     </w:p>
     <w:p>
       <w:r>
@@ -1875,11 +2323,11 @@
           <w:numId w:val="1"/>
         </w:numPr>
       </w:pPr>
-      <w:bookmarkStart w:id="4" w:name="_Toc410489314"/>
+      <w:bookmarkStart w:id="5" w:name="_Toc410509898"/>
       <w:r>
         <w:t>Relacja sąsiedztwa</w:t>
       </w:r>
-      <w:bookmarkEnd w:id="4"/>
+      <w:bookmarkEnd w:id="5"/>
     </w:p>
     <w:p>
       <w:r>
@@ -1907,11 +2355,11 @@
           <w:numId w:val="1"/>
         </w:numPr>
       </w:pPr>
-      <w:bookmarkStart w:id="5" w:name="_Toc410489315"/>
+      <w:bookmarkStart w:id="6" w:name="_Toc410509899"/>
       <w:r>
         <w:t>Dane testowe</w:t>
       </w:r>
-      <w:bookmarkEnd w:id="5"/>
+      <w:bookmarkEnd w:id="6"/>
     </w:p>
     <w:p>
       <w:r>
@@ -1927,14 +2375,14 @@
           <w:numId w:val="1"/>
         </w:numPr>
       </w:pPr>
-      <w:bookmarkStart w:id="6" w:name="_Toc410489316"/>
+      <w:bookmarkStart w:id="7" w:name="_Toc410509900"/>
       <w:r>
         <w:t xml:space="preserve">Opis rozwiązań </w:t>
       </w:r>
       <w:r>
         <w:t>zastosowanych w algorytmach</w:t>
       </w:r>
-      <w:bookmarkEnd w:id="6"/>
+      <w:bookmarkEnd w:id="7"/>
     </w:p>
     <w:p/>
     <w:p>
@@ -1945,14 +2393,14 @@
           <w:numId w:val="1"/>
         </w:numPr>
       </w:pPr>
-      <w:bookmarkStart w:id="7" w:name="_Toc410489317"/>
+      <w:bookmarkStart w:id="8" w:name="_Toc410509901"/>
       <w:r>
         <w:t>Opis algorytmu</w:t>
       </w:r>
       <w:r>
         <w:t xml:space="preserve"> genetycznego</w:t>
       </w:r>
-      <w:bookmarkEnd w:id="7"/>
+      <w:bookmarkEnd w:id="8"/>
     </w:p>
     <w:p>
       <w:r>
@@ -2079,11 +2527,12 @@
           <w:numId w:val="1"/>
         </w:numPr>
       </w:pPr>
-      <w:bookmarkStart w:id="8" w:name="_Toc410489318"/>
-      <w:r>
+      <w:bookmarkStart w:id="9" w:name="_Toc410509902"/>
+      <w:r>
+        <w:lastRenderedPageBreak/>
         <w:t>Opis algorytmu wyżarzania</w:t>
       </w:r>
-      <w:bookmarkEnd w:id="8"/>
+      <w:bookmarkEnd w:id="9"/>
     </w:p>
     <w:p>
       <w:r>
@@ -2099,15 +2548,36 @@
           <w:numId w:val="1"/>
         </w:numPr>
       </w:pPr>
-      <w:bookmarkStart w:id="9" w:name="_Toc410489319"/>
-      <w:r>
-        <w:t>Operacja krzyżowania – Crossover</w:t>
-      </w:r>
-      <w:bookmarkEnd w:id="9"/>
-    </w:p>
-    <w:p>
-      <w:r>
-        <w:t>Zastosowana została standardowa operacja krzyżowania dla klasycznego algorytmu genetycznego. Tzn podczas krzyżowania następuje losowanie indeksu i złączenie dwóch wektorów na tym indeksie. Tzn dostajemy dwa nowe wektory będące dziećmi poprzednich, mające jedną część jednego i drugą drugiego wektora.</w:t>
+      <w:bookmarkStart w:id="10" w:name="_Toc410509903"/>
+      <w:r>
+        <w:t xml:space="preserve">Operacja krzyżowania – </w:t>
+      </w:r>
+      <w:proofErr w:type="spellStart"/>
+      <w:r>
+        <w:t>Crossover</w:t>
+      </w:r>
+      <w:bookmarkEnd w:id="10"/>
+      <w:proofErr w:type="spellEnd"/>
+    </w:p>
+    <w:p>
+      <w:r>
+        <w:t xml:space="preserve">Zastosowana została standardowa operacja krzyżowania dla klasycznego algorytmu genetycznego. </w:t>
+      </w:r>
+      <w:proofErr w:type="spellStart"/>
+      <w:r>
+        <w:t>Tzn</w:t>
+      </w:r>
+      <w:proofErr w:type="spellEnd"/>
+      <w:r>
+        <w:t xml:space="preserve"> podczas krzyżowania następuje losowanie indeksu i złączenie dwóch wektorów na tym indeksie. </w:t>
+      </w:r>
+      <w:proofErr w:type="spellStart"/>
+      <w:r>
+        <w:t>Tzn</w:t>
+      </w:r>
+      <w:proofErr w:type="spellEnd"/>
+      <w:r>
+        <w:t xml:space="preserve"> dostajemy dwa nowe wektory będące dziećmi poprzednich, mające jedną część jednego i drugą drugiego wektora.</w:t>
       </w:r>
     </w:p>
     <w:p/>
@@ -2119,11 +2589,16 @@
           <w:numId w:val="1"/>
         </w:numPr>
       </w:pPr>
-      <w:bookmarkStart w:id="10" w:name="_Toc410489320"/>
-      <w:r>
-        <w:t>Operacja mutacji – Mutation</w:t>
-      </w:r>
-      <w:bookmarkEnd w:id="10"/>
+      <w:bookmarkStart w:id="11" w:name="_Toc410509904"/>
+      <w:r>
+        <w:t xml:space="preserve">Operacja mutacji – </w:t>
+      </w:r>
+      <w:proofErr w:type="spellStart"/>
+      <w:r>
+        <w:t>Mutation</w:t>
+      </w:r>
+      <w:bookmarkEnd w:id="11"/>
+      <w:proofErr w:type="spellEnd"/>
     </w:p>
     <w:p>
       <w:r>
@@ -2142,11 +2617,11 @@
           <w:numId w:val="1"/>
         </w:numPr>
       </w:pPr>
-      <w:bookmarkStart w:id="11" w:name="_Toc410489321"/>
+      <w:bookmarkStart w:id="12" w:name="_Toc410509905"/>
       <w:r>
         <w:t>Metoda selekcji</w:t>
       </w:r>
-      <w:bookmarkEnd w:id="11"/>
+      <w:bookmarkEnd w:id="12"/>
     </w:p>
     <w:p>
       <w:r>
@@ -2162,11 +2637,11 @@
           <w:numId w:val="1"/>
         </w:numPr>
       </w:pPr>
-      <w:bookmarkStart w:id="12" w:name="_Toc410489322"/>
+      <w:bookmarkStart w:id="13" w:name="_Toc410509906"/>
       <w:r>
         <w:t>Funkcja wyżarzania</w:t>
       </w:r>
-      <w:bookmarkEnd w:id="12"/>
+      <w:bookmarkEnd w:id="13"/>
     </w:p>
     <w:p>
       <w:r>
@@ -2200,7 +2675,7 @@
                     </pic:cNvPicPr>
                   </pic:nvPicPr>
                   <pic:blipFill>
-                    <a:blip r:embed="rId14">
+                    <a:blip r:embed="rId16">
                       <a:extLst>
                         <a:ext uri="{28A0092B-C50C-407E-A947-70E740481C1C}">
                           <a14:useLocalDpi xmlns:a14="http://schemas.microsoft.com/office/drawing/2010/main" val="0"/>
@@ -2255,10 +2730,12 @@
           <w:numId w:val="1"/>
         </w:numPr>
       </w:pPr>
+      <w:bookmarkStart w:id="14" w:name="_Toc410509907"/>
       <w:r>
         <w:lastRenderedPageBreak/>
         <w:t>Wykresy i wnioski</w:t>
       </w:r>
+      <w:bookmarkEnd w:id="14"/>
     </w:p>
     <w:p>
       <w:pPr>
@@ -2268,9 +2745,11 @@
           <w:numId w:val="1"/>
         </w:numPr>
       </w:pPr>
+      <w:bookmarkStart w:id="15" w:name="_Toc410509908"/>
       <w:r>
         <w:t>Zależność wydajności algorytmów od szansy na mutacje i wielkości populacji</w:t>
       </w:r>
+      <w:bookmarkEnd w:id="15"/>
     </w:p>
     <w:p>
       <w:r>
@@ -2296,7 +2775,7 @@
                     </pic:cNvPicPr>
                   </pic:nvPicPr>
                   <pic:blipFill>
-                    <a:blip r:embed="rId15">
+                    <a:blip r:embed="rId17">
                       <a:extLst>
                         <a:ext uri="{28A0092B-C50C-407E-A947-70E740481C1C}">
                           <a14:useLocalDpi xmlns:a14="http://schemas.microsoft.com/office/drawing/2010/main" val="0"/>
@@ -2350,7 +2829,7 @@
                     </pic:cNvPicPr>
                   </pic:nvPicPr>
                   <pic:blipFill>
-                    <a:blip r:embed="rId16">
+                    <a:blip r:embed="rId18">
                       <a:extLst>
                         <a:ext uri="{28A0092B-C50C-407E-A947-70E740481C1C}">
                           <a14:useLocalDpi xmlns:a14="http://schemas.microsoft.com/office/drawing/2010/main" val="0"/>
@@ -2407,10 +2886,12 @@
           <w:numId w:val="1"/>
         </w:numPr>
       </w:pPr>
+      <w:bookmarkStart w:id="16" w:name="_Toc410509909"/>
       <w:r>
         <w:lastRenderedPageBreak/>
         <w:t>Wykresy wydajności algorytmu w zależności od wielkości badanego problemu</w:t>
       </w:r>
+      <w:bookmarkEnd w:id="16"/>
     </w:p>
     <w:p/>
     <w:p>
@@ -2437,7 +2918,7 @@
                     </pic:cNvPicPr>
                   </pic:nvPicPr>
                   <pic:blipFill>
-                    <a:blip r:embed="rId17">
+                    <a:blip r:embed="rId19">
                       <a:extLst>
                         <a:ext uri="{28A0092B-C50C-407E-A947-70E740481C1C}">
                           <a14:useLocalDpi xmlns:a14="http://schemas.microsoft.com/office/drawing/2010/main" val="0"/>
@@ -2474,6 +2955,11 @@
         <w:t>Jak widać z wykresu, algorytm genetyczny zachował się dużo wydajniej od symulowanego wyżarzania. W podobnym czasie osiągał dużo lepsze wyniki od wyżarzania. Nie oznacza to oczywiście, że wyżarzanie było kompletnie bezużyteczne – nadal potrafiło wskazać wyniki które być może w pewnych warunkach byłyby zadowalające. Jednak zaprezentowana implementacja algorytmu genetycznego sprawdziła się dużo bardziej.</w:t>
       </w:r>
     </w:p>
+    <w:p>
+      <w:r>
+        <w:t>Na wykresie na dolnej belce widać liczby badanych przedmiotów które mogą być przechowywane w plecaku.</w:t>
+      </w:r>
+    </w:p>
     <w:p/>
     <w:p>
       <w:pPr>
@@ -2483,8 +2969,13 @@
           <w:numId w:val="1"/>
         </w:numPr>
       </w:pPr>
-      <w:r>
-        <w:t xml:space="preserve">Wnioski </w:t>
+      <w:bookmarkStart w:id="17" w:name="_Toc410509910"/>
+      <w:r>
+        <w:t>Wnioski</w:t>
+      </w:r>
+      <w:bookmarkEnd w:id="17"/>
+      <w:r>
+        <w:t xml:space="preserve"> </w:t>
       </w:r>
     </w:p>
     <w:p>
@@ -2502,10 +2993,9 @@
       <w:r>
         <w:t xml:space="preserve">jakieś optymalne parametry do sterowania algorytmami. </w:t>
       </w:r>
-      <w:bookmarkStart w:id="13" w:name="_GoBack"/>
-      <w:bookmarkEnd w:id="13"/>
     </w:p>
     <w:sectPr>
+      <w:footerReference w:type="default" r:id="rId20"/>
       <w:pgSz w:w="11906" w:h="16838"/>
       <w:pgMar w:top="720" w:right="720" w:bottom="720" w:left="720" w:header="708" w:footer="708" w:gutter="0"/>
       <w:cols w:space="708"/>
@@ -2513,6 +3003,101 @@
     </w:sectPr>
   </w:body>
 </w:document>
+</file>
+
+<file path=word/endnotes.xml><?xml version="1.0" encoding="utf-8"?>
+<w:endnotes xmlns:wpc="http://schemas.microsoft.com/office/word/2010/wordprocessingCanvas" xmlns:mc="http://schemas.openxmlformats.org/markup-compatibility/2006" xmlns:o="urn:schemas-microsoft-com:office:office" xmlns:r="http://schemas.openxmlformats.org/officeDocument/2006/relationships" xmlns:m="http://schemas.openxmlformats.org/officeDocument/2006/math" xmlns:v="urn:schemas-microsoft-com:vml" xmlns:wp14="http://schemas.microsoft.com/office/word/2010/wordprocessingDrawing" xmlns:wp="http://schemas.openxmlformats.org/drawingml/2006/wordprocessingDrawing" xmlns:w10="urn:schemas-microsoft-com:office:word" xmlns:w="http://schemas.openxmlformats.org/wordprocessingml/2006/main" xmlns:w14="http://schemas.microsoft.com/office/word/2010/wordml" xmlns:w15="http://schemas.microsoft.com/office/word/2012/wordml" xmlns:wpg="http://schemas.microsoft.com/office/word/2010/wordprocessingGroup" xmlns:wpi="http://schemas.microsoft.com/office/word/2010/wordprocessingInk" xmlns:wne="http://schemas.microsoft.com/office/word/2006/wordml" xmlns:wps="http://schemas.microsoft.com/office/word/2010/wordprocessingShape" mc:Ignorable="w14 w15 wp14">
+  <w:endnote w:type="separator" w:id="-1">
+    <w:p>
+      <w:pPr>
+        <w:spacing w:after="0" w:line="240" w:lineRule="auto"/>
+      </w:pPr>
+      <w:r>
+        <w:separator/>
+      </w:r>
+    </w:p>
+  </w:endnote>
+  <w:endnote w:type="continuationSeparator" w:id="0">
+    <w:p>
+      <w:pPr>
+        <w:spacing w:after="0" w:line="240" w:lineRule="auto"/>
+      </w:pPr>
+      <w:r>
+        <w:continuationSeparator/>
+      </w:r>
+    </w:p>
+  </w:endnote>
+</w:endnotes>
+</file>
+
+<file path=word/footer1.xml><?xml version="1.0" encoding="utf-8"?>
+<w:ftr xmlns:wpc="http://schemas.microsoft.com/office/word/2010/wordprocessingCanvas" xmlns:mc="http://schemas.openxmlformats.org/markup-compatibility/2006" xmlns:o="urn:schemas-microsoft-com:office:office" xmlns:r="http://schemas.openxmlformats.org/officeDocument/2006/relationships" xmlns:m="http://schemas.openxmlformats.org/officeDocument/2006/math" xmlns:v="urn:schemas-microsoft-com:vml" xmlns:wp14="http://schemas.microsoft.com/office/word/2010/wordprocessingDrawing" xmlns:wp="http://schemas.openxmlformats.org/drawingml/2006/wordprocessingDrawing" xmlns:w10="urn:schemas-microsoft-com:office:word" xmlns:w="http://schemas.openxmlformats.org/wordprocessingml/2006/main" xmlns:w14="http://schemas.microsoft.com/office/word/2010/wordml" xmlns:w15="http://schemas.microsoft.com/office/word/2012/wordml" xmlns:wpg="http://schemas.microsoft.com/office/word/2010/wordprocessingGroup" xmlns:wpi="http://schemas.microsoft.com/office/word/2010/wordprocessingInk" xmlns:wne="http://schemas.microsoft.com/office/word/2006/wordml" xmlns:wps="http://schemas.microsoft.com/office/word/2010/wordprocessingShape" mc:Ignorable="w14 w15 wp14">
+  <w:sdt>
+    <w:sdtPr>
+      <w:id w:val="-2106265376"/>
+      <w:docPartObj>
+        <w:docPartGallery w:val="Page Numbers (Bottom of Page)"/>
+        <w:docPartUnique/>
+      </w:docPartObj>
+    </w:sdtPr>
+    <w:sdtContent>
+      <w:p>
+        <w:pPr>
+          <w:pStyle w:val="Stopka"/>
+          <w:jc w:val="center"/>
+        </w:pPr>
+        <w:r>
+          <w:fldChar w:fldCharType="begin"/>
+        </w:r>
+        <w:r>
+          <w:instrText>PAGE   \* MERGEFORMAT</w:instrText>
+        </w:r>
+        <w:r>
+          <w:fldChar w:fldCharType="separate"/>
+        </w:r>
+        <w:r>
+          <w:rPr>
+            <w:noProof/>
+          </w:rPr>
+          <w:t>2</w:t>
+        </w:r>
+        <w:r>
+          <w:fldChar w:fldCharType="end"/>
+        </w:r>
+      </w:p>
+    </w:sdtContent>
+  </w:sdt>
+  <w:p>
+    <w:pPr>
+      <w:pStyle w:val="Stopka"/>
+    </w:pPr>
+  </w:p>
+</w:ftr>
+</file>
+
+<file path=word/footnotes.xml><?xml version="1.0" encoding="utf-8"?>
+<w:footnotes xmlns:wpc="http://schemas.microsoft.com/office/word/2010/wordprocessingCanvas" xmlns:mc="http://schemas.openxmlformats.org/markup-compatibility/2006" xmlns:o="urn:schemas-microsoft-com:office:office" xmlns:r="http://schemas.openxmlformats.org/officeDocument/2006/relationships" xmlns:m="http://schemas.openxmlformats.org/officeDocument/2006/math" xmlns:v="urn:schemas-microsoft-com:vml" xmlns:wp14="http://schemas.microsoft.com/office/word/2010/wordprocessingDrawing" xmlns:wp="http://schemas.openxmlformats.org/drawingml/2006/wordprocessingDrawing" xmlns:w10="urn:schemas-microsoft-com:office:word" xmlns:w="http://schemas.openxmlformats.org/wordprocessingml/2006/main" xmlns:w14="http://schemas.microsoft.com/office/word/2010/wordml" xmlns:w15="http://schemas.microsoft.com/office/word/2012/wordml" xmlns:wpg="http://schemas.microsoft.com/office/word/2010/wordprocessingGroup" xmlns:wpi="http://schemas.microsoft.com/office/word/2010/wordprocessingInk" xmlns:wne="http://schemas.microsoft.com/office/word/2006/wordml" xmlns:wps="http://schemas.microsoft.com/office/word/2010/wordprocessingShape" mc:Ignorable="w14 w15 wp14">
+  <w:footnote w:type="separator" w:id="-1">
+    <w:p>
+      <w:pPr>
+        <w:spacing w:after="0" w:line="240" w:lineRule="auto"/>
+      </w:pPr>
+      <w:r>
+        <w:separator/>
+      </w:r>
+    </w:p>
+  </w:footnote>
+  <w:footnote w:type="continuationSeparator" w:id="0">
+    <w:p>
+      <w:pPr>
+        <w:spacing w:after="0" w:line="240" w:lineRule="auto"/>
+      </w:pPr>
+      <w:r>
+        <w:continuationSeparator/>
+      </w:r>
+    </w:p>
+  </w:footnote>
+</w:footnotes>
 </file>
 
 <file path=word/numbering.xml><?xml version="1.0" encoding="utf-8"?>
@@ -3423,6 +4008,50 @@
       <w:ind w:left="220"/>
     </w:pPr>
   </w:style>
+  <w:style w:type="paragraph" w:styleId="Nagwek">
+    <w:name w:val="header"/>
+    <w:basedOn w:val="Normalny"/>
+    <w:link w:val="NagwekZnak"/>
+    <w:uiPriority w:val="99"/>
+    <w:unhideWhenUsed/>
+    <w:rsid w:val="00305BD3"/>
+    <w:pPr>
+      <w:tabs>
+        <w:tab w:val="center" w:pos="4536"/>
+        <w:tab w:val="right" w:pos="9072"/>
+      </w:tabs>
+      <w:spacing w:after="0" w:line="240" w:lineRule="auto"/>
+    </w:pPr>
+  </w:style>
+  <w:style w:type="character" w:customStyle="1" w:styleId="NagwekZnak">
+    <w:name w:val="Nagłówek Znak"/>
+    <w:basedOn w:val="Domylnaczcionkaakapitu"/>
+    <w:link w:val="Nagwek"/>
+    <w:uiPriority w:val="99"/>
+    <w:rsid w:val="00305BD3"/>
+  </w:style>
+  <w:style w:type="paragraph" w:styleId="Stopka">
+    <w:name w:val="footer"/>
+    <w:basedOn w:val="Normalny"/>
+    <w:link w:val="StopkaZnak"/>
+    <w:uiPriority w:val="99"/>
+    <w:unhideWhenUsed/>
+    <w:rsid w:val="00305BD3"/>
+    <w:pPr>
+      <w:tabs>
+        <w:tab w:val="center" w:pos="4536"/>
+        <w:tab w:val="right" w:pos="9072"/>
+      </w:tabs>
+      <w:spacing w:after="0" w:line="240" w:lineRule="auto"/>
+    </w:pPr>
+  </w:style>
+  <w:style w:type="character" w:customStyle="1" w:styleId="StopkaZnak">
+    <w:name w:val="Stopka Znak"/>
+    <w:basedOn w:val="Domylnaczcionkaakapitu"/>
+    <w:link w:val="Stopka"/>
+    <w:uiPriority w:val="99"/>
+    <w:rsid w:val="00305BD3"/>
+  </w:style>
 </w:styles>
 </file>
 
@@ -3692,7 +4321,7 @@
 </file>
 
 <file path=customXml/itemProps1.xml><?xml version="1.0" encoding="utf-8"?>
-<ds:datastoreItem xmlns:ds="http://schemas.openxmlformats.org/officeDocument/2006/customXml" ds:itemID="{43521DFF-A830-4ACB-BC15-BB0DF021998E}">
+<ds:datastoreItem xmlns:ds="http://schemas.openxmlformats.org/officeDocument/2006/customXml" ds:itemID="{BB474C9A-7ECD-40BB-8600-CFED5999F31B}">
   <ds:schemaRefs>
     <ds:schemaRef ds:uri="http://schemas.openxmlformats.org/officeDocument/2006/bibliography"/>
   </ds:schemaRefs>

</xml_diff>